<commit_message>
manual mods for initial draft
</commit_message>
<xml_diff>
--- a/documents/DRAFT-cybox-v2.1.1-wd01-part7-api-object.docx
+++ b/documents/DRAFT-cybox-v2.1.1-wd01-part7-api-object.docx
@@ -8387,51 +8387,25 @@
         <w:lastRenderedPageBreak/>
         <w:t xml:space="preserve">Table </w:t>
       </w:r>
-      <w:r>
-        <w:fldChar w:fldCharType="begin"/>
-      </w:r>
-      <w:r>
-        <w:instrText xml:space="preserve"> STYLEREF 1 \s </w:instrText>
-      </w:r>
-      <w:r>
-        <w:fldChar w:fldCharType="separate"/>
-      </w:r>
-      <w:r>
-        <w:rPr>
-          <w:noProof/>
-        </w:rPr>
-        <w:t>1</w:t>
-      </w:r>
-      <w:r>
-        <w:rPr>
-          <w:noProof/>
-        </w:rPr>
-        <w:fldChar w:fldCharType="end"/>
-      </w:r>
+      <w:fldSimple w:instr=" STYLEREF 1 \s ">
+        <w:r>
+          <w:rPr>
+            <w:noProof/>
+          </w:rPr>
+          <w:t>1</w:t>
+        </w:r>
+      </w:fldSimple>
       <w:r>
         <w:noBreakHyphen/>
       </w:r>
-      <w:r>
-        <w:fldChar w:fldCharType="begin"/>
-      </w:r>
-      <w:r>
-        <w:instrText xml:space="preserve"> SEQ Table \* ARABIC \s 1 </w:instrText>
-      </w:r>
-      <w:r>
-        <w:fldChar w:fldCharType="separate"/>
-      </w:r>
-      <w:r>
-        <w:rPr>
-          <w:noProof/>
-        </w:rPr>
-        <w:t>1</w:t>
-      </w:r>
-      <w:r>
-        <w:rPr>
-          <w:noProof/>
-        </w:rPr>
-        <w:fldChar w:fldCharType="end"/>
-      </w:r>
+      <w:fldSimple w:instr=" SEQ Table \* ARABIC \s 1 ">
+        <w:r>
+          <w:rPr>
+            <w:noProof/>
+          </w:rPr>
+          <w:t>1</w:t>
+        </w:r>
+      </w:fldSimple>
       <w:bookmarkEnd w:id="34"/>
       <w:r>
         <w:t xml:space="preserve">.  </w:t>
@@ -8679,7 +8653,7 @@
                 <v:shape id="_x0000_i1025" type="#_x0000_t75" style="width:23.25pt;height:21pt" o:ole="">
                   <v:imagedata r:id="rId24" o:title=""/>
                 </v:shape>
-                <o:OLEObject Type="Embed" ProgID="PBrush" ShapeID="_x0000_i1025" DrawAspect="Content" ObjectID="_1506246993" r:id="rId25"/>
+                <o:OLEObject Type="Embed" ProgID="PBrush" ShapeID="_x0000_i1025" DrawAspect="Content" ObjectID="_1506251826" r:id="rId25"/>
               </w:object>
             </w:r>
           </w:p>
@@ -8835,7 +8809,7 @@
                 <v:shape id="_x0000_i1026" type="#_x0000_t75" style="width:14.25pt;height:14.25pt" o:ole="">
                   <v:imagedata r:id="rId27" o:title=""/>
                 </v:shape>
-                <o:OLEObject Type="Embed" ProgID="PBrush" ShapeID="_x0000_i1026" DrawAspect="Content" ObjectID="_1506246994" r:id="rId28"/>
+                <o:OLEObject Type="Embed" ProgID="PBrush" ShapeID="_x0000_i1026" DrawAspect="Content" ObjectID="_1506251827" r:id="rId28"/>
               </w:object>
             </w:r>
           </w:p>
@@ -8895,7 +8869,7 @@
                 <v:shape id="_x0000_i1027" type="#_x0000_t75" style="width:14.25pt;height:14.25pt" o:ole="">
                   <v:imagedata r:id="rId29" o:title=""/>
                 </v:shape>
-                <o:OLEObject Type="Embed" ProgID="PBrush" ShapeID="_x0000_i1027" DrawAspect="Content" ObjectID="_1506246995" r:id="rId30"/>
+                <o:OLEObject Type="Embed" ProgID="PBrush" ShapeID="_x0000_i1027" DrawAspect="Content" ObjectID="_1506251828" r:id="rId30"/>
               </w:object>
             </w:r>
           </w:p>
@@ -9014,7 +8988,7 @@
                 </mc:Choice>
                 <mc:Fallback>
                   <w:pict>
-                    <v:shapetype w14:anchorId="064FD3D0" id="_x0000_t32" coordsize="21600,21600" o:spt="32" o:oned="t" path="m,l21600,21600e" filled="f">
+                    <v:shapetype w14:anchorId="12FF5AFE" id="_x0000_t32" coordsize="21600,21600" o:spt="32" o:oned="t" path="m,l21600,21600e" filled="f">
                       <v:path arrowok="t" fillok="f" o:connecttype="none"/>
                       <o:lock v:ext="edit" shapetype="t"/>
                     </v:shapetype>
@@ -9081,7 +9055,7 @@
                 <v:shape id="_x0000_i1028" type="#_x0000_t75" style="width:57.75pt;height:35.25pt" o:ole="">
                   <v:imagedata r:id="rId31" o:title=""/>
                 </v:shape>
-                <o:OLEObject Type="Embed" ProgID="PBrush" ShapeID="_x0000_i1028" DrawAspect="Content" ObjectID="_1506246996" r:id="rId32"/>
+                <o:OLEObject Type="Embed" ProgID="PBrush" ShapeID="_x0000_i1028" DrawAspect="Content" ObjectID="_1506251829" r:id="rId32"/>
               </w:object>
             </w:r>
           </w:p>
@@ -10094,13 +10068,13 @@
         <w:spacing w:before="360" w:after="60"/>
         <w:ind w:left="720"/>
       </w:pPr>
-      <w:bookmarkStart w:id="54" w:name="_Toc287332011"/>
-      <w:bookmarkStart w:id="55" w:name="_Toc409437263"/>
-      <w:bookmarkStart w:id="56" w:name="_Toc432504932"/>
+      <w:bookmarkStart w:id="54" w:name="_Toc432504932"/>
+      <w:bookmarkStart w:id="55" w:name="_Toc287332011"/>
+      <w:bookmarkStart w:id="56" w:name="_Toc409437263"/>
       <w:r>
         <w:t>Objects</w:t>
       </w:r>
-      <w:bookmarkEnd w:id="56"/>
+      <w:bookmarkEnd w:id="54"/>
     </w:p>
     <w:p>
       <w:r>
@@ -10110,7 +10084,12 @@
     <w:p>
       <w:pPr>
         <w:sectPr>
-          <w:footerReference w:type="default" r:id="rId34"/>
+          <w:headerReference w:type="even" r:id="rId34"/>
+          <w:headerReference w:type="default" r:id="rId35"/>
+          <w:footerReference w:type="even" r:id="rId36"/>
+          <w:footerReference w:type="default" r:id="rId37"/>
+          <w:headerReference w:type="first" r:id="rId38"/>
+          <w:footerReference w:type="first" r:id="rId39"/>
           <w:pgSz w:w="12240" w:h="15840"/>
           <w:pgMar w:top="1440" w:right="1440" w:bottom="1440" w:left="1440" w:header="720" w:footer="720" w:gutter="0"/>
           <w:cols w:space="720"/>
@@ -10284,7 +10263,7 @@
                     <pic:cNvPicPr/>
                   </pic:nvPicPr>
                   <pic:blipFill>
-                    <a:blip r:embed="rId35">
+                    <a:blip r:embed="rId40">
                       <a:extLst>
                         <a:ext uri="{28A0092B-C50C-407E-A947-70E740481C1C}">
                           <a14:useLocalDpi xmlns:a14="http://schemas.microsoft.com/office/drawing/2010/main" val="0"/>
@@ -10320,25 +10299,51 @@
       <w:r>
         <w:t xml:space="preserve">Figure </w:t>
       </w:r>
-      <w:fldSimple w:instr=" STYLEREF 1 \s ">
-        <w:r>
-          <w:rPr>
-            <w:noProof/>
-          </w:rPr>
-          <w:t>3</w:t>
-        </w:r>
-      </w:fldSimple>
+      <w:r>
+        <w:fldChar w:fldCharType="begin"/>
+      </w:r>
+      <w:r>
+        <w:instrText xml:space="preserve"> STYLEREF 1 \s </w:instrText>
+      </w:r>
+      <w:r>
+        <w:fldChar w:fldCharType="separate"/>
+      </w:r>
+      <w:r>
+        <w:rPr>
+          <w:noProof/>
+        </w:rPr>
+        <w:t>3</w:t>
+      </w:r>
+      <w:r>
+        <w:rPr>
+          <w:noProof/>
+        </w:rPr>
+        <w:fldChar w:fldCharType="end"/>
+      </w:r>
       <w:r>
         <w:noBreakHyphen/>
       </w:r>
-      <w:fldSimple w:instr=" SEQ Figure \* ARABIC \s 1 ">
-        <w:r>
-          <w:rPr>
-            <w:noProof/>
-          </w:rPr>
-          <w:t>1</w:t>
-        </w:r>
-      </w:fldSimple>
+      <w:r>
+        <w:fldChar w:fldCharType="begin"/>
+      </w:r>
+      <w:r>
+        <w:instrText xml:space="preserve"> SEQ Figure \* ARABIC \s 1 </w:instrText>
+      </w:r>
+      <w:r>
+        <w:fldChar w:fldCharType="separate"/>
+      </w:r>
+      <w:r>
+        <w:rPr>
+          <w:noProof/>
+        </w:rPr>
+        <w:t>1</w:t>
+      </w:r>
+      <w:r>
+        <w:rPr>
+          <w:noProof/>
+        </w:rPr>
+        <w:fldChar w:fldCharType="end"/>
+      </w:r>
       <w:bookmarkEnd w:id="60"/>
       <w:r>
         <w:t xml:space="preserve">. UML diagram of the </w:t>
@@ -10448,51 +10453,25 @@
       <w:r>
         <w:t xml:space="preserve">Table </w:t>
       </w:r>
-      <w:r>
-        <w:fldChar w:fldCharType="begin"/>
-      </w:r>
-      <w:r>
-        <w:instrText xml:space="preserve"> STYLEREF 1 \s </w:instrText>
-      </w:r>
-      <w:r>
-        <w:fldChar w:fldCharType="separate"/>
-      </w:r>
-      <w:r>
-        <w:rPr>
-          <w:noProof/>
-        </w:rPr>
-        <w:t>3</w:t>
-      </w:r>
-      <w:r>
-        <w:rPr>
-          <w:noProof/>
-        </w:rPr>
-        <w:fldChar w:fldCharType="end"/>
-      </w:r>
+      <w:fldSimple w:instr=" STYLEREF 1 \s ">
+        <w:r>
+          <w:rPr>
+            <w:noProof/>
+          </w:rPr>
+          <w:t>3</w:t>
+        </w:r>
+      </w:fldSimple>
       <w:r>
         <w:noBreakHyphen/>
       </w:r>
-      <w:r>
-        <w:fldChar w:fldCharType="begin"/>
-      </w:r>
-      <w:r>
-        <w:instrText xml:space="preserve"> SEQ Table \* ARABIC \s 1 </w:instrText>
-      </w:r>
-      <w:r>
-        <w:fldChar w:fldCharType="separate"/>
-      </w:r>
-      <w:r>
-        <w:rPr>
-          <w:noProof/>
-        </w:rPr>
-        <w:t>1</w:t>
-      </w:r>
-      <w:r>
-        <w:rPr>
-          <w:noProof/>
-        </w:rPr>
-        <w:fldChar w:fldCharType="end"/>
-      </w:r>
+      <w:fldSimple w:instr=" SEQ Table \* ARABIC \s 1 ">
+        <w:r>
+          <w:rPr>
+            <w:noProof/>
+          </w:rPr>
+          <w:t>1</w:t>
+        </w:r>
+      </w:fldSimple>
       <w:bookmarkEnd w:id="61"/>
       <w:r>
         <w:t xml:space="preserve">. </w:t>
@@ -11198,14 +11177,12 @@
     <w:p>
       <w:pPr>
         <w:sectPr>
-          <w:footerReference w:type="default" r:id="rId36"/>
+          <w:footerReference w:type="default" r:id="rId41"/>
           <w:pgSz w:w="15840" w:h="12240"/>
           <w:pgMar w:top="1440" w:right="1440" w:bottom="1440" w:left="1440" w:header="720" w:footer="720" w:gutter="0"/>
           <w:cols w:space="720"/>
         </w:sectPr>
       </w:pPr>
-      <w:bookmarkStart w:id="62" w:name="_GoBack"/>
-      <w:bookmarkEnd w:id="62"/>
     </w:p>
     <w:p>
       <w:pPr>
@@ -11217,8 +11194,8 @@
         <w:lastRenderedPageBreak/>
         <w:t>Conformance</w:t>
       </w:r>
-      <w:bookmarkEnd w:id="54"/>
       <w:bookmarkEnd w:id="55"/>
+      <w:bookmarkEnd w:id="56"/>
       <w:bookmarkEnd w:id="63"/>
       <w:bookmarkEnd w:id="64"/>
     </w:p>
@@ -11812,6 +11789,16 @@
   <w:p>
     <w:pPr>
       <w:pStyle w:val="Footer"/>
+    </w:pPr>
+  </w:p>
+</w:ftr>
+</file>
+
+<file path=word/footer2.xml><?xml version="1.0" encoding="utf-8"?>
+<w:ftr xmlns:wpc="http://schemas.microsoft.com/office/word/2010/wordprocessingCanvas" xmlns:mc="http://schemas.openxmlformats.org/markup-compatibility/2006" xmlns:o="urn:schemas-microsoft-com:office:office" xmlns:r="http://schemas.openxmlformats.org/officeDocument/2006/relationships" xmlns:m="http://schemas.openxmlformats.org/officeDocument/2006/math" xmlns:v="urn:schemas-microsoft-com:vml" xmlns:wp14="http://schemas.microsoft.com/office/word/2010/wordprocessingDrawing" xmlns:wp="http://schemas.openxmlformats.org/drawingml/2006/wordprocessingDrawing" xmlns:w10="urn:schemas-microsoft-com:office:word" xmlns:w="http://schemas.openxmlformats.org/wordprocessingml/2006/main" xmlns:w14="http://schemas.microsoft.com/office/word/2010/wordml" xmlns:w15="http://schemas.microsoft.com/office/word/2012/wordml" xmlns:wpg="http://schemas.microsoft.com/office/word/2010/wordprocessingGroup" xmlns:wpi="http://schemas.microsoft.com/office/word/2010/wordprocessingInk" xmlns:wne="http://schemas.microsoft.com/office/word/2006/wordml" xmlns:wps="http://schemas.microsoft.com/office/word/2010/wordprocessingShape" mc:Ignorable="w14 w15 wp14">
+  <w:p>
+    <w:pPr>
+      <w:pStyle w:val="Footer"/>
       <w:tabs>
         <w:tab w:val="clear" w:pos="4320"/>
         <w:tab w:val="clear" w:pos="8640"/>
@@ -11852,7 +11839,15 @@
         <w:szCs w:val="16"/>
         <w:lang w:val="en-US"/>
       </w:rPr>
-      <w:t>api object</w:t>
+      <w:t>api-</w:t>
+    </w:r>
+    <w:r>
+      <w:rPr>
+        <w:sz w:val="16"/>
+        <w:szCs w:val="16"/>
+        <w:lang w:val="en-US"/>
+      </w:rPr>
+      <w:t>object</w:t>
     </w:r>
     <w:r>
       <w:rPr>
@@ -12076,7 +12071,17 @@
 </w:ftr>
 </file>
 
-<file path=word/footer2.xml><?xml version="1.0" encoding="utf-8"?>
+<file path=word/footer3.xml><?xml version="1.0" encoding="utf-8"?>
+<w:ftr xmlns:wpc="http://schemas.microsoft.com/office/word/2010/wordprocessingCanvas" xmlns:mc="http://schemas.openxmlformats.org/markup-compatibility/2006" xmlns:o="urn:schemas-microsoft-com:office:office" xmlns:r="http://schemas.openxmlformats.org/officeDocument/2006/relationships" xmlns:m="http://schemas.openxmlformats.org/officeDocument/2006/math" xmlns:v="urn:schemas-microsoft-com:vml" xmlns:wp14="http://schemas.microsoft.com/office/word/2010/wordprocessingDrawing" xmlns:wp="http://schemas.openxmlformats.org/drawingml/2006/wordprocessingDrawing" xmlns:w10="urn:schemas-microsoft-com:office:word" xmlns:w="http://schemas.openxmlformats.org/wordprocessingml/2006/main" xmlns:w14="http://schemas.microsoft.com/office/word/2010/wordml" xmlns:w15="http://schemas.microsoft.com/office/word/2012/wordml" xmlns:wpg="http://schemas.microsoft.com/office/word/2010/wordprocessingGroup" xmlns:wpi="http://schemas.microsoft.com/office/word/2010/wordprocessingInk" xmlns:wne="http://schemas.microsoft.com/office/word/2006/wordml" xmlns:wps="http://schemas.microsoft.com/office/word/2010/wordprocessingShape" mc:Ignorable="w14 w15 wp14">
+  <w:p>
+    <w:pPr>
+      <w:pStyle w:val="Footer"/>
+    </w:pPr>
+  </w:p>
+</w:ftr>
+</file>
+
+<file path=word/footer4.xml><?xml version="1.0" encoding="utf-8"?>
 <w:ftr xmlns:wpc="http://schemas.microsoft.com/office/word/2010/wordprocessingCanvas" xmlns:mc="http://schemas.openxmlformats.org/markup-compatibility/2006" xmlns:o="urn:schemas-microsoft-com:office:office" xmlns:r="http://schemas.openxmlformats.org/officeDocument/2006/relationships" xmlns:m="http://schemas.openxmlformats.org/officeDocument/2006/math" xmlns:v="urn:schemas-microsoft-com:vml" xmlns:wp14="http://schemas.microsoft.com/office/word/2010/wordprocessingDrawing" xmlns:wp="http://schemas.openxmlformats.org/drawingml/2006/wordprocessingDrawing" xmlns:w10="urn:schemas-microsoft-com:office:word" xmlns:w="http://schemas.openxmlformats.org/wordprocessingml/2006/main" xmlns:w14="http://schemas.microsoft.com/office/word/2010/wordml" xmlns:w15="http://schemas.microsoft.com/office/word/2012/wordml" xmlns:wpg="http://schemas.microsoft.com/office/word/2010/wordprocessingGroup" xmlns:wpi="http://schemas.microsoft.com/office/word/2010/wordprocessingInk" xmlns:wne="http://schemas.microsoft.com/office/word/2006/wordml" xmlns:wps="http://schemas.microsoft.com/office/word/2010/wordprocessingShape" mc:Ignorable="w14 w15 wp14">
   <w:p>
     <w:pPr>
@@ -12121,7 +12126,25 @@
         <w:szCs w:val="16"/>
         <w:lang w:val="en-US"/>
       </w:rPr>
-      <w:t>api object</w:t>
+      <w:t>api</w:t>
+    </w:r>
+    <w:r>
+      <w:rPr>
+        <w:sz w:val="16"/>
+        <w:szCs w:val="16"/>
+        <w:lang w:val="en-US"/>
+      </w:rPr>
+      <w:t>-</w:t>
+    </w:r>
+    <w:bookmarkStart w:id="62" w:name="_GoBack"/>
+    <w:bookmarkEnd w:id="62"/>
+    <w:r>
+      <w:rPr>
+        <w:sz w:val="16"/>
+        <w:szCs w:val="16"/>
+        <w:lang w:val="en-US"/>
+      </w:rPr>
+      <w:t>object</w:t>
     </w:r>
     <w:r>
       <w:rPr>
@@ -12282,7 +12305,7 @@
         <w:sz w:val="16"/>
         <w:szCs w:val="16"/>
       </w:rPr>
-      <w:t>15</w:t>
+      <w:t>14</w:t>
     </w:r>
     <w:r>
       <w:rPr>
@@ -12598,6 +12621,36 @@
 </w:footnotes>
 </file>
 
+<file path=word/header1.xml><?xml version="1.0" encoding="utf-8"?>
+<w:hdr xmlns:wpc="http://schemas.microsoft.com/office/word/2010/wordprocessingCanvas" xmlns:mc="http://schemas.openxmlformats.org/markup-compatibility/2006" xmlns:o="urn:schemas-microsoft-com:office:office" xmlns:r="http://schemas.openxmlformats.org/officeDocument/2006/relationships" xmlns:m="http://schemas.openxmlformats.org/officeDocument/2006/math" xmlns:v="urn:schemas-microsoft-com:vml" xmlns:wp14="http://schemas.microsoft.com/office/word/2010/wordprocessingDrawing" xmlns:wp="http://schemas.openxmlformats.org/drawingml/2006/wordprocessingDrawing" xmlns:w10="urn:schemas-microsoft-com:office:word" xmlns:w="http://schemas.openxmlformats.org/wordprocessingml/2006/main" xmlns:w14="http://schemas.microsoft.com/office/word/2010/wordml" xmlns:w15="http://schemas.microsoft.com/office/word/2012/wordml" xmlns:wpg="http://schemas.microsoft.com/office/word/2010/wordprocessingGroup" xmlns:wpi="http://schemas.microsoft.com/office/word/2010/wordprocessingInk" xmlns:wne="http://schemas.microsoft.com/office/word/2006/wordml" xmlns:wps="http://schemas.microsoft.com/office/word/2010/wordprocessingShape" mc:Ignorable="w14 w15 wp14">
+  <w:p>
+    <w:pPr>
+      <w:pStyle w:val="Header"/>
+    </w:pPr>
+  </w:p>
+</w:hdr>
+</file>
+
+<file path=word/header2.xml><?xml version="1.0" encoding="utf-8"?>
+<w:hdr xmlns:wpc="http://schemas.microsoft.com/office/word/2010/wordprocessingCanvas" xmlns:mc="http://schemas.openxmlformats.org/markup-compatibility/2006" xmlns:o="urn:schemas-microsoft-com:office:office" xmlns:r="http://schemas.openxmlformats.org/officeDocument/2006/relationships" xmlns:m="http://schemas.openxmlformats.org/officeDocument/2006/math" xmlns:v="urn:schemas-microsoft-com:vml" xmlns:wp14="http://schemas.microsoft.com/office/word/2010/wordprocessingDrawing" xmlns:wp="http://schemas.openxmlformats.org/drawingml/2006/wordprocessingDrawing" xmlns:w10="urn:schemas-microsoft-com:office:word" xmlns:w="http://schemas.openxmlformats.org/wordprocessingml/2006/main" xmlns:w14="http://schemas.microsoft.com/office/word/2010/wordml" xmlns:w15="http://schemas.microsoft.com/office/word/2012/wordml" xmlns:wpg="http://schemas.microsoft.com/office/word/2010/wordprocessingGroup" xmlns:wpi="http://schemas.microsoft.com/office/word/2010/wordprocessingInk" xmlns:wne="http://schemas.microsoft.com/office/word/2006/wordml" xmlns:wps="http://schemas.microsoft.com/office/word/2010/wordprocessingShape" mc:Ignorable="w14 w15 wp14">
+  <w:p>
+    <w:pPr>
+      <w:pStyle w:val="Header"/>
+    </w:pPr>
+  </w:p>
+</w:hdr>
+</file>
+
+<file path=word/header3.xml><?xml version="1.0" encoding="utf-8"?>
+<w:hdr xmlns:wpc="http://schemas.microsoft.com/office/word/2010/wordprocessingCanvas" xmlns:mc="http://schemas.openxmlformats.org/markup-compatibility/2006" xmlns:o="urn:schemas-microsoft-com:office:office" xmlns:r="http://schemas.openxmlformats.org/officeDocument/2006/relationships" xmlns:m="http://schemas.openxmlformats.org/officeDocument/2006/math" xmlns:v="urn:schemas-microsoft-com:vml" xmlns:wp14="http://schemas.microsoft.com/office/word/2010/wordprocessingDrawing" xmlns:wp="http://schemas.openxmlformats.org/drawingml/2006/wordprocessingDrawing" xmlns:w10="urn:schemas-microsoft-com:office:word" xmlns:w="http://schemas.openxmlformats.org/wordprocessingml/2006/main" xmlns:w14="http://schemas.microsoft.com/office/word/2010/wordml" xmlns:w15="http://schemas.microsoft.com/office/word/2012/wordml" xmlns:wpg="http://schemas.microsoft.com/office/word/2010/wordprocessingGroup" xmlns:wpi="http://schemas.microsoft.com/office/word/2010/wordprocessingInk" xmlns:wne="http://schemas.microsoft.com/office/word/2006/wordml" xmlns:wps="http://schemas.microsoft.com/office/word/2010/wordprocessingShape" mc:Ignorable="w14 w15 wp14">
+  <w:p>
+    <w:pPr>
+      <w:pStyle w:val="Header"/>
+    </w:pPr>
+  </w:p>
+</w:hdr>
+</file>
+
 <file path=word/numbering.xml><?xml version="1.0" encoding="utf-8"?>
 <w:numbering xmlns:wpc="http://schemas.microsoft.com/office/word/2010/wordprocessingCanvas" xmlns:mc="http://schemas.openxmlformats.org/markup-compatibility/2006" xmlns:o="urn:schemas-microsoft-com:office:office" xmlns:r="http://schemas.openxmlformats.org/officeDocument/2006/relationships" xmlns:m="http://schemas.openxmlformats.org/officeDocument/2006/math" xmlns:v="urn:schemas-microsoft-com:vml" xmlns:wp14="http://schemas.microsoft.com/office/word/2010/wordprocessingDrawing" xmlns:wp="http://schemas.openxmlformats.org/drawingml/2006/wordprocessingDrawing" xmlns:w10="urn:schemas-microsoft-com:office:word" xmlns:w="http://schemas.openxmlformats.org/wordprocessingml/2006/main" xmlns:w14="http://schemas.microsoft.com/office/word/2010/wordml" xmlns:w15="http://schemas.microsoft.com/office/word/2012/wordml" xmlns:wpg="http://schemas.microsoft.com/office/word/2010/wordprocessingGroup" xmlns:wpi="http://schemas.microsoft.com/office/word/2010/wordprocessingInk" xmlns:wne="http://schemas.microsoft.com/office/word/2006/wordml" xmlns:wps="http://schemas.microsoft.com/office/word/2010/wordprocessingShape" mc:Ignorable="w14 w15 wp14">
   <w:abstractNum w:abstractNumId="0" w15:restartNumberingAfterBreak="0">
@@ -12815,7 +12868,6 @@
     <w:lvl w:ilvl="0">
       <w:start w:val="1"/>
       <w:numFmt w:val="decimal"/>
-      <w:pStyle w:val="Heading1"/>
       <w:lvlText w:val="%1"/>
       <w:lvlJc w:val="left"/>
       <w:pPr>
@@ -12825,7 +12877,6 @@
     <w:lvl w:ilvl="1">
       <w:start w:val="1"/>
       <w:numFmt w:val="decimal"/>
-      <w:pStyle w:val="Heading2"/>
       <w:lvlText w:val="%1.%2"/>
       <w:lvlJc w:val="left"/>
       <w:pPr>
@@ -12835,7 +12886,6 @@
     <w:lvl w:ilvl="2">
       <w:start w:val="1"/>
       <w:numFmt w:val="decimal"/>
-      <w:pStyle w:val="Heading3"/>
       <w:lvlText w:val="%1.%2.%3"/>
       <w:lvlJc w:val="left"/>
       <w:pPr>
@@ -12845,7 +12895,6 @@
     <w:lvl w:ilvl="3">
       <w:start w:val="1"/>
       <w:numFmt w:val="decimal"/>
-      <w:pStyle w:val="Heading4"/>
       <w:lvlText w:val="%1.%2.%3.%4"/>
       <w:lvlJc w:val="left"/>
       <w:pPr>
@@ -12855,7 +12904,6 @@
     <w:lvl w:ilvl="4">
       <w:start w:val="1"/>
       <w:numFmt w:val="decimal"/>
-      <w:pStyle w:val="Heading5"/>
       <w:lvlText w:val="%1.%2.%3.%4.%5"/>
       <w:lvlJc w:val="left"/>
       <w:pPr>
@@ -12865,7 +12913,6 @@
     <w:lvl w:ilvl="5">
       <w:start w:val="1"/>
       <w:numFmt w:val="decimal"/>
-      <w:pStyle w:val="Heading6"/>
       <w:lvlText w:val="%1.%2.%3.%4.%5.%6"/>
       <w:lvlJc w:val="left"/>
       <w:pPr>
@@ -12875,7 +12922,6 @@
     <w:lvl w:ilvl="6">
       <w:start w:val="1"/>
       <w:numFmt w:val="decimal"/>
-      <w:pStyle w:val="Heading7"/>
       <w:lvlText w:val="%1.%2.%3.%4.%5.%6.%7"/>
       <w:lvlJc w:val="left"/>
       <w:pPr>
@@ -12885,7 +12931,6 @@
     <w:lvl w:ilvl="7">
       <w:start w:val="1"/>
       <w:numFmt w:val="decimal"/>
-      <w:pStyle w:val="Heading8"/>
       <w:lvlText w:val="%1.%2.%3.%4.%5.%6.%7.%8"/>
       <w:lvlJc w:val="left"/>
       <w:pPr>
@@ -12895,7 +12940,6 @@
     <w:lvl w:ilvl="8">
       <w:start w:val="1"/>
       <w:numFmt w:val="decimal"/>
-      <w:pStyle w:val="Heading9"/>
       <w:lvlText w:val="%1.%2.%3.%4.%5.%6.%7.%8.%9"/>
       <w:lvlJc w:val="left"/>
       <w:pPr>
@@ -14668,7 +14712,7 @@
 </file>
 
 <file path=customXml/itemProps1.xml><?xml version="1.0" encoding="utf-8"?>
-<ds:datastoreItem xmlns:ds="http://schemas.openxmlformats.org/officeDocument/2006/customXml" ds:itemID="{B485C05E-D5CD-47BA-B90E-3FECC30F2159}">
+<ds:datastoreItem xmlns:ds="http://schemas.openxmlformats.org/officeDocument/2006/customXml" ds:itemID="{D7C10DDE-01F8-484C-951F-F34773B1C58A}">
   <ds:schemaRefs>
     <ds:schemaRef ds:uri="http://schemas.openxmlformats.org/officeDocument/2006/bibliography"/>
   </ds:schemaRefs>

</xml_diff>